<commit_message>
modified pembelajaran javascript lanjutan
</commit_message>
<xml_diff>
--- a/javascript/Javascript Lanjutan/Javascript Lanjutan.docx
+++ b/javascript/Javascript Lanjutan/Javascript Lanjutan.docx
@@ -589,7 +589,7 @@
         </w:numPr>
       </w:pPr>
       <w:r>
-        <w:t>LOOPING FOR YANG BARU</w:t>
+        <w:t>FOR .. OF vs FOR .. IN</w:t>
       </w:r>
       <w:r>
         <w:t xml:space="preserve">  </w:t>
@@ -602,120 +602,31 @@
           <w:t>vid</w:t>
         </w:r>
       </w:hyperlink>
-    </w:p>
-    <w:p>
-      <w:pPr>
-        <w:pStyle w:val="ListParagraph"/>
-      </w:pPr>
-      <w:r>
-        <w:t xml:space="preserve">FOR .. OF =&gt; const mhs=[‘sandika’,’dodi’,’erik’]; for ( m of mhs){console.log(m)}; </w:t>
-      </w:r>
-      <w:r>
-        <w:sym w:font="Wingdings" w:char="F0E8"/>
-      </w:r>
-      <w:r>
-        <w:t>mhs.entries()???</w:t>
-      </w:r>
-    </w:p>
-    <w:p>
-      <w:pPr>
-        <w:pStyle w:val="ListParagraph"/>
-      </w:pPr>
-      <w:r>
-        <w:t>(utk iterable object 1. String 2. Array 3. Arguments/NodeList 4. TyPed Array 5. Map 6. Set 7. User define i )</w:t>
-      </w:r>
-    </w:p>
-    <w:p>
-      <w:pPr>
-        <w:pStyle w:val="ListParagraph"/>
-      </w:pPr>
-      <w:r>
-        <w:t>FOR .. IN</w:t>
-      </w:r>
-      <w:r>
-        <w:t xml:space="preserve"> =&gt;</w:t>
-      </w:r>
-      <w:r>
-        <w:t xml:space="preserve"> </w:t>
-      </w:r>
-      <w:r>
-        <w:t>const mhs={nama:‘sandika’, umur: 31}; for ( m inf mhs){console.log(m)};</w:t>
-      </w:r>
-    </w:p>
-    <w:p>
-      <w:pPr>
-        <w:pStyle w:val="ListParagraph"/>
-        <w:numPr>
-          <w:ilvl w:val="0"/>
-          <w:numId w:val="2"/>
-        </w:numPr>
-      </w:pPr>
-      <w:r>
-        <w:t>SPREAD OPERATOR : memecah iterables menjadi single elements</w:t>
-      </w:r>
-      <w:r>
-        <w:t xml:space="preserve">   </w:t>
+      <w:r>
+        <w:t xml:space="preserve">  </w:t>
       </w:r>
       <w:hyperlink r:id="rId40" w:history="1">
         <w:r>
           <w:rPr>
             <w:rStyle w:val="Hyperlink"/>
           </w:rPr>
-          <w:t>vid</w:t>
-        </w:r>
-      </w:hyperlink>
-    </w:p>
-    <w:p>
-      <w:pPr>
-        <w:pStyle w:val="ListParagraph"/>
-      </w:pPr>
-      <w:r>
-        <w:t>GABUNGKAN DUA ARRAY =&gt;const dosen=[‘rahmadi’,’eko’]; const mhs=[‘tari’,’diah’]; const gabung=[…dosen,…mhs];</w:t>
-      </w:r>
-    </w:p>
-    <w:p>
-      <w:pPr>
-        <w:pStyle w:val="ListParagraph"/>
-      </w:pPr>
-      <w:r>
-        <w:t>MENGCOPY ARRAY =&gt; const dosen=[‘rahmadi’,’eko’; const dosen1=[…dosen];</w:t>
-      </w:r>
-    </w:p>
-    <w:p>
-      <w:pPr>
-        <w:pStyle w:val="ListParagraph"/>
-      </w:pPr>
-      <w:r>
-        <w:t xml:space="preserve">MENGUBAH NODELIST MENJADI ARRAY =&gt; </w:t>
-      </w:r>
-      <w:r>
-        <w:t>limhs  -&gt; […limhs]</w:t>
-      </w:r>
-      <w:r>
-        <w:t xml:space="preserve"> </w:t>
-      </w:r>
-    </w:p>
-    <w:p>
-      <w:pPr>
-        <w:pStyle w:val="ListParagraph"/>
-      </w:pPr>
-      <w:r>
-        <w:t>MEMECAH STRING  =&gt; const nama=’RAHMADI’; const huruf = […nama.textContent];</w:t>
-      </w:r>
-    </w:p>
-    <w:p>
-      <w:pPr>
-        <w:pStyle w:val="ListParagraph"/>
-        <w:numPr>
-          <w:ilvl w:val="0"/>
-          <w:numId w:val="2"/>
-        </w:numPr>
-      </w:pPr>
-      <w:r>
-        <w:t>REST PARAMETER =&gt; SPEREAD pada argument fungsi…</w:t>
-      </w:r>
-      <w:r>
-        <w:t xml:space="preserve">    </w:t>
+          <w:t>ex</w:t>
+        </w:r>
+      </w:hyperlink>
+    </w:p>
+    <w:p>
+      <w:pPr>
+        <w:pStyle w:val="ListParagraph"/>
+        <w:numPr>
+          <w:ilvl w:val="0"/>
+          <w:numId w:val="2"/>
+        </w:numPr>
+      </w:pPr>
+      <w:r>
+        <w:t xml:space="preserve">SPREAD OPERATOR </w:t>
+      </w:r>
+      <w:r>
+        <w:t xml:space="preserve"> </w:t>
       </w:r>
       <w:hyperlink r:id="rId41" w:history="1">
         <w:r>
@@ -723,6 +634,104 @@
             <w:rStyle w:val="Hyperlink"/>
           </w:rPr>
           <w:t>vid</w:t>
+        </w:r>
+      </w:hyperlink>
+      <w:r>
+        <w:t xml:space="preserve">  </w:t>
+      </w:r>
+      <w:hyperlink r:id="rId42" w:history="1">
+        <w:r>
+          <w:rPr>
+            <w:rStyle w:val="Hyperlink"/>
+          </w:rPr>
+          <w:t>ex</w:t>
+        </w:r>
+      </w:hyperlink>
+    </w:p>
+    <w:p>
+      <w:pPr>
+        <w:pStyle w:val="ListParagraph"/>
+        <w:numPr>
+          <w:ilvl w:val="0"/>
+          <w:numId w:val="2"/>
+        </w:numPr>
+      </w:pPr>
+      <w:r>
+        <w:t xml:space="preserve">REST PARAMETER </w:t>
+      </w:r>
+      <w:r>
+        <w:t xml:space="preserve">  </w:t>
+      </w:r>
+      <w:hyperlink r:id="rId43" w:history="1">
+        <w:r>
+          <w:rPr>
+            <w:rStyle w:val="Hyperlink"/>
+          </w:rPr>
+          <w:t>vid</w:t>
+        </w:r>
+      </w:hyperlink>
+      <w:r>
+        <w:t xml:space="preserve">  </w:t>
+      </w:r>
+      <w:hyperlink r:id="rId44" w:history="1">
+        <w:r>
+          <w:rPr>
+            <w:rStyle w:val="Hyperlink"/>
+          </w:rPr>
+          <w:t>ex</w:t>
+        </w:r>
+      </w:hyperlink>
+    </w:p>
+    <w:p>
+      <w:pPr>
+        <w:pStyle w:val="ListParagraph"/>
+        <w:numPr>
+          <w:ilvl w:val="0"/>
+          <w:numId w:val="2"/>
+        </w:numPr>
+      </w:pPr>
+      <w:r>
+        <w:t xml:space="preserve">CALLBACK </w:t>
+      </w:r>
+      <w:hyperlink r:id="rId45" w:history="1">
+        <w:r>
+          <w:rPr>
+            <w:rStyle w:val="Hyperlink"/>
+          </w:rPr>
+          <w:t>vid</w:t>
+        </w:r>
+      </w:hyperlink>
+      <w:r>
+        <w:t xml:space="preserve">  </w:t>
+      </w:r>
+      <w:hyperlink r:id="rId46" w:history="1">
+        <w:r>
+          <w:rPr>
+            <w:rStyle w:val="Hyperlink"/>
+          </w:rPr>
+          <w:t>vidLatihan</w:t>
+        </w:r>
+      </w:hyperlink>
+      <w:r>
+        <w:t xml:space="preserve">  </w:t>
+      </w:r>
+      <w:hyperlink r:id="rId47" w:history="1">
+        <w:r>
+          <w:rPr>
+            <w:rStyle w:val="Hyperlink"/>
+          </w:rPr>
+          <w:t>ex</w:t>
+        </w:r>
+      </w:hyperlink>
+      <w:r>
+        <w:t xml:space="preserve">  </w:t>
+      </w:r>
+      <w:hyperlink r:id="rId48" w:history="1">
+        <w:r>
+          <w:rPr>
+            <w:rStyle w:val="Hyperlink"/>
+          </w:rPr>
+          <w:t>exLatihan</w:t>
         </w:r>
       </w:hyperlink>
     </w:p>
@@ -1594,7 +1603,7 @@
   <a:extraClrSchemeLst/>
   <a:extLst>
     <a:ext uri="{05A4C25C-085E-4340-85A3-A5531E510DB2}">
-      <thm15:themeFamily xmlns="" xmlns:thm15="http://schemas.microsoft.com/office/thememl/2012/main" name="Office Theme" id="{62F939B6-93AF-4DB8-9C6B-D6C7DFDC589F}" vid="{4A3C46E8-61CC-4603-A589-7422A47A8E4A}"/>
+      <thm15:themeFamily xmlns:thm15="http://schemas.microsoft.com/office/thememl/2012/main" xmlns="" name="Office Theme" id="{62F939B6-93AF-4DB8-9C6B-D6C7DFDC589F}" vid="{4A3C46E8-61CC-4603-A589-7422A47A8E4A}"/>
     </a:ext>
   </a:extLst>
 </a:theme>

</xml_diff>

<commit_message>
modified javascript lanjutan - promise
</commit_message>
<xml_diff>
--- a/javascript/Javascript Lanjutan/Javascript Lanjutan.docx
+++ b/javascript/Javascript Lanjutan/Javascript Lanjutan.docx
@@ -1,6 +1,6 @@
 
 <file path=word/document.xml><?xml version="1.0" encoding="utf-8"?>
-<w:document xmlns:ve="http://schemas.openxmlformats.org/markup-compatibility/2006" xmlns:o="urn:schemas-microsoft-com:office:office" xmlns:r="http://schemas.openxmlformats.org/officeDocument/2006/relationships" xmlns:m="http://schemas.openxmlformats.org/officeDocument/2006/math" xmlns:v="urn:schemas-microsoft-com:vml" xmlns:wp="http://schemas.openxmlformats.org/drawingml/2006/wordprocessingDrawing" xmlns:w10="urn:schemas-microsoft-com:office:word" xmlns:w="http://schemas.openxmlformats.org/wordprocessingml/2006/main" xmlns:wne="http://schemas.microsoft.com/office/word/2006/wordml">
+<w:document xmlns:wpc="http://schemas.microsoft.com/office/word/2010/wordprocessingCanvas" xmlns:mc="http://schemas.openxmlformats.org/markup-compatibility/2006" xmlns:o="urn:schemas-microsoft-com:office:office" xmlns:r="http://schemas.openxmlformats.org/officeDocument/2006/relationships" xmlns:m="http://schemas.openxmlformats.org/officeDocument/2006/math" xmlns:v="urn:schemas-microsoft-com:vml" xmlns:wp14="http://schemas.microsoft.com/office/word/2010/wordprocessingDrawing" xmlns:wp="http://schemas.openxmlformats.org/drawingml/2006/wordprocessingDrawing" xmlns:w10="urn:schemas-microsoft-com:office:word" xmlns:w="http://schemas.openxmlformats.org/wordprocessingml/2006/main" xmlns:w14="http://schemas.microsoft.com/office/word/2010/wordml" xmlns:wpg="http://schemas.microsoft.com/office/word/2010/wordprocessingGroup" xmlns:wpi="http://schemas.microsoft.com/office/word/2010/wordprocessingInk" xmlns:wne="http://schemas.microsoft.com/office/word/2006/wordml" xmlns:wps="http://schemas.microsoft.com/office/word/2010/wordprocessingShape" mc:Ignorable="w14 wp14">
   <w:body>
     <w:p>
       <w:pPr>
@@ -16,7 +16,7 @@
       <w:r>
         <w:t xml:space="preserve"> </w:t>
       </w:r>
-      <w:hyperlink r:id="rId5" w:history="1">
+      <w:hyperlink r:id="rId6" w:history="1">
         <w:r>
           <w:rPr>
             <w:rStyle w:val="Hyperlink"/>
@@ -30,7 +30,7 @@
       <w:r>
         <w:t xml:space="preserve"> </w:t>
       </w:r>
-      <w:hyperlink r:id="rId6" w:history="1">
+      <w:hyperlink r:id="rId7" w:history="1">
         <w:r>
           <w:rPr>
             <w:rStyle w:val="Hyperlink"/>
@@ -44,7 +44,7 @@
       <w:r>
         <w:t xml:space="preserve"> </w:t>
       </w:r>
-      <w:hyperlink r:id="rId7" w:history="1">
+      <w:hyperlink r:id="rId8" w:history="1">
         <w:r>
           <w:rPr>
             <w:rStyle w:val="Hyperlink"/>
@@ -61,7 +61,7 @@
       <w:r>
         <w:t xml:space="preserve"> </w:t>
       </w:r>
-      <w:hyperlink r:id="rId8" w:history="1">
+      <w:hyperlink r:id="rId9" w:history="1">
         <w:r>
           <w:rPr>
             <w:rStyle w:val="Hyperlink"/>
@@ -87,22 +87,22 @@
       <w:r>
         <w:t xml:space="preserve"> </w:t>
       </w:r>
-      <w:hyperlink r:id="rId9" w:history="1">
-        <w:r>
-          <w:rPr>
-            <w:rStyle w:val="Hyperlink"/>
-          </w:rPr>
-          <w:t>vid</w:t>
-        </w:r>
-      </w:hyperlink>
-      <w:r>
-        <w:t xml:space="preserve">  </w:t>
-      </w:r>
       <w:hyperlink r:id="rId10" w:history="1">
         <w:r>
           <w:rPr>
             <w:rStyle w:val="Hyperlink"/>
           </w:rPr>
+          <w:t>vid</w:t>
+        </w:r>
+      </w:hyperlink>
+      <w:r>
+        <w:t xml:space="preserve">  </w:t>
+      </w:r>
+      <w:hyperlink r:id="rId11" w:history="1">
+        <w:r>
+          <w:rPr>
+            <w:rStyle w:val="Hyperlink"/>
+          </w:rPr>
           <w:t>ex</w:t>
         </w:r>
       </w:hyperlink>
@@ -124,32 +124,32 @@
       <w:r>
         <w:t xml:space="preserve"> </w:t>
       </w:r>
-      <w:hyperlink r:id="rId11" w:history="1">
-        <w:r>
-          <w:rPr>
-            <w:rStyle w:val="Hyperlink"/>
-          </w:rPr>
-          <w:t>vid</w:t>
-        </w:r>
-      </w:hyperlink>
-      <w:r>
-        <w:t xml:space="preserve"> </w:t>
-      </w:r>
-      <w:r>
-        <w:t xml:space="preserve"> </w:t>
-      </w:r>
       <w:hyperlink r:id="rId12" w:history="1">
         <w:r>
           <w:rPr>
             <w:rStyle w:val="Hyperlink"/>
           </w:rPr>
+          <w:t>vid</w:t>
+        </w:r>
+      </w:hyperlink>
+      <w:r>
+        <w:t xml:space="preserve"> </w:t>
+      </w:r>
+      <w:r>
+        <w:t xml:space="preserve"> </w:t>
+      </w:r>
+      <w:hyperlink r:id="rId13" w:history="1">
+        <w:r>
+          <w:rPr>
+            <w:rStyle w:val="Hyperlink"/>
+          </w:rPr>
           <w:t>ex1</w:t>
         </w:r>
       </w:hyperlink>
       <w:r>
         <w:t xml:space="preserve">  </w:t>
       </w:r>
-      <w:hyperlink r:id="rId13" w:history="1">
+      <w:hyperlink r:id="rId14" w:history="1">
         <w:r>
           <w:rPr>
             <w:rStyle w:val="Hyperlink"/>
@@ -175,22 +175,22 @@
       <w:r>
         <w:t xml:space="preserve">  </w:t>
       </w:r>
-      <w:hyperlink r:id="rId14" w:history="1">
-        <w:r>
-          <w:rPr>
-            <w:rStyle w:val="Hyperlink"/>
-          </w:rPr>
-          <w:t>vid</w:t>
-        </w:r>
-      </w:hyperlink>
-      <w:r>
-        <w:t xml:space="preserve"> </w:t>
-      </w:r>
       <w:hyperlink r:id="rId15" w:history="1">
         <w:r>
           <w:rPr>
             <w:rStyle w:val="Hyperlink"/>
           </w:rPr>
+          <w:t>vid</w:t>
+        </w:r>
+      </w:hyperlink>
+      <w:r>
+        <w:t xml:space="preserve"> </w:t>
+      </w:r>
+      <w:hyperlink r:id="rId16" w:history="1">
+        <w:r>
+          <w:rPr>
+            <w:rStyle w:val="Hyperlink"/>
+          </w:rPr>
           <w:t>ex</w:t>
         </w:r>
       </w:hyperlink>
@@ -206,22 +206,22 @@
       <w:r>
         <w:t xml:space="preserve">CLOSURE </w:t>
       </w:r>
-      <w:hyperlink r:id="rId16" w:history="1">
-        <w:r>
-          <w:rPr>
-            <w:rStyle w:val="Hyperlink"/>
-          </w:rPr>
-          <w:t>vid</w:t>
-        </w:r>
-      </w:hyperlink>
-      <w:r>
-        <w:t xml:space="preserve">  </w:t>
-      </w:r>
       <w:hyperlink r:id="rId17" w:history="1">
         <w:r>
           <w:rPr>
             <w:rStyle w:val="Hyperlink"/>
           </w:rPr>
+          <w:t>vid</w:t>
+        </w:r>
+      </w:hyperlink>
+      <w:r>
+        <w:t xml:space="preserve">  </w:t>
+      </w:r>
+      <w:hyperlink r:id="rId18" w:history="1">
+        <w:r>
+          <w:rPr>
+            <w:rStyle w:val="Hyperlink"/>
+          </w:rPr>
           <w:t>ex</w:t>
         </w:r>
       </w:hyperlink>
@@ -243,7 +243,7 @@
       <w:r>
         <w:t xml:space="preserve">   </w:t>
       </w:r>
-      <w:hyperlink r:id="rId18" w:history="1">
+      <w:hyperlink r:id="rId19" w:history="1">
         <w:r>
           <w:rPr>
             <w:rStyle w:val="Hyperlink"/>
@@ -266,22 +266,22 @@
       <w:r>
         <w:t xml:space="preserve"> </w:t>
       </w:r>
-      <w:hyperlink r:id="rId19" w:history="1">
-        <w:r>
-          <w:rPr>
-            <w:rStyle w:val="Hyperlink"/>
-          </w:rPr>
-          <w:t>vid</w:t>
-        </w:r>
-      </w:hyperlink>
-      <w:r>
-        <w:t xml:space="preserve">  </w:t>
-      </w:r>
       <w:hyperlink r:id="rId20" w:history="1">
         <w:r>
           <w:rPr>
             <w:rStyle w:val="Hyperlink"/>
           </w:rPr>
+          <w:t>vid</w:t>
+        </w:r>
+      </w:hyperlink>
+      <w:r>
+        <w:t xml:space="preserve">  </w:t>
+      </w:r>
+      <w:hyperlink r:id="rId21" w:history="1">
+        <w:r>
+          <w:rPr>
+            <w:rStyle w:val="Hyperlink"/>
+          </w:rPr>
           <w:t>ex</w:t>
         </w:r>
       </w:hyperlink>
@@ -300,22 +300,22 @@
       <w:r>
         <w:t xml:space="preserve">  </w:t>
       </w:r>
-      <w:hyperlink r:id="rId21" w:history="1">
-        <w:r>
-          <w:rPr>
-            <w:rStyle w:val="Hyperlink"/>
-          </w:rPr>
-          <w:t>vid</w:t>
-        </w:r>
-      </w:hyperlink>
-      <w:r>
-        <w:t xml:space="preserve">  </w:t>
-      </w:r>
       <w:hyperlink r:id="rId22" w:history="1">
         <w:r>
           <w:rPr>
             <w:rStyle w:val="Hyperlink"/>
           </w:rPr>
+          <w:t>vid</w:t>
+        </w:r>
+      </w:hyperlink>
+      <w:r>
+        <w:t xml:space="preserve">  </w:t>
+      </w:r>
+      <w:hyperlink r:id="rId23" w:history="1">
+        <w:r>
+          <w:rPr>
+            <w:rStyle w:val="Hyperlink"/>
+          </w:rPr>
           <w:t>ex</w:t>
         </w:r>
       </w:hyperlink>
@@ -337,22 +337,22 @@
       <w:r>
         <w:t xml:space="preserve"> </w:t>
       </w:r>
-      <w:hyperlink r:id="rId23" w:history="1">
-        <w:r>
-          <w:rPr>
-            <w:rStyle w:val="Hyperlink"/>
-          </w:rPr>
-          <w:t>vid</w:t>
-        </w:r>
-      </w:hyperlink>
-      <w:r>
-        <w:t xml:space="preserve">  </w:t>
-      </w:r>
       <w:hyperlink r:id="rId24" w:history="1">
         <w:r>
           <w:rPr>
             <w:rStyle w:val="Hyperlink"/>
           </w:rPr>
+          <w:t>vid</w:t>
+        </w:r>
+      </w:hyperlink>
+      <w:r>
+        <w:t xml:space="preserve">  </w:t>
+      </w:r>
+      <w:hyperlink r:id="rId25" w:history="1">
+        <w:r>
+          <w:rPr>
+            <w:rStyle w:val="Hyperlink"/>
+          </w:rPr>
           <w:t>ex</w:t>
         </w:r>
       </w:hyperlink>
@@ -374,47 +374,47 @@
       <w:r>
         <w:t xml:space="preserve">  </w:t>
       </w:r>
-      <w:hyperlink r:id="rId25" w:history="1">
-        <w:r>
-          <w:rPr>
-            <w:rStyle w:val="Hyperlink"/>
-          </w:rPr>
-          <w:t>vid</w:t>
-        </w:r>
-      </w:hyperlink>
-      <w:r>
-        <w:t xml:space="preserve">  </w:t>
-      </w:r>
       <w:hyperlink r:id="rId26" w:history="1">
         <w:r>
           <w:rPr>
             <w:rStyle w:val="Hyperlink"/>
           </w:rPr>
+          <w:t>vid</w:t>
+        </w:r>
+      </w:hyperlink>
+      <w:r>
+        <w:t xml:space="preserve">  </w:t>
+      </w:r>
+      <w:hyperlink r:id="rId27" w:history="1">
+        <w:r>
+          <w:rPr>
+            <w:rStyle w:val="Hyperlink"/>
+          </w:rPr>
           <w:t>vidLatihan</w:t>
         </w:r>
       </w:hyperlink>
       <w:r>
         <w:t xml:space="preserve">  </w:t>
       </w:r>
-      <w:hyperlink r:id="rId27" w:history="1">
-        <w:r>
-          <w:rPr>
-            <w:rStyle w:val="Hyperlink"/>
-          </w:rPr>
-          <w:t>ex</w:t>
-        </w:r>
-      </w:hyperlink>
-      <w:r>
-        <w:t xml:space="preserve"> </w:t>
-      </w:r>
-      <w:r>
-        <w:t xml:space="preserve"> </w:t>
-      </w:r>
       <w:hyperlink r:id="rId28" w:history="1">
         <w:r>
           <w:rPr>
             <w:rStyle w:val="Hyperlink"/>
           </w:rPr>
+          <w:t>ex</w:t>
+        </w:r>
+      </w:hyperlink>
+      <w:r>
+        <w:t xml:space="preserve"> </w:t>
+      </w:r>
+      <w:r>
+        <w:t xml:space="preserve"> </w:t>
+      </w:r>
+      <w:hyperlink r:id="rId29" w:history="1">
+        <w:r>
+          <w:rPr>
+            <w:rStyle w:val="Hyperlink"/>
+          </w:rPr>
           <w:t>exlatihan</w:t>
         </w:r>
       </w:hyperlink>
@@ -436,44 +436,44 @@
       <w:r>
         <w:t xml:space="preserve"> </w:t>
       </w:r>
-      <w:hyperlink r:id="rId29" w:history="1">
-        <w:r>
-          <w:rPr>
-            <w:rStyle w:val="Hyperlink"/>
-          </w:rPr>
-          <w:t>vid</w:t>
-        </w:r>
-      </w:hyperlink>
-      <w:r>
-        <w:t xml:space="preserve">  </w:t>
-      </w:r>
       <w:hyperlink r:id="rId30" w:history="1">
         <w:r>
           <w:rPr>
             <w:rStyle w:val="Hyperlink"/>
           </w:rPr>
+          <w:t>vid</w:t>
+        </w:r>
+      </w:hyperlink>
+      <w:r>
+        <w:t xml:space="preserve">  </w:t>
+      </w:r>
+      <w:hyperlink r:id="rId31" w:history="1">
+        <w:r>
+          <w:rPr>
+            <w:rStyle w:val="Hyperlink"/>
+          </w:rPr>
           <w:t>vidLatihan</w:t>
         </w:r>
       </w:hyperlink>
       <w:r>
         <w:t xml:space="preserve">  </w:t>
       </w:r>
-      <w:hyperlink r:id="rId31" w:history="1">
-        <w:r>
-          <w:rPr>
-            <w:rStyle w:val="Hyperlink"/>
-          </w:rPr>
-          <w:t>ex</w:t>
-        </w:r>
-      </w:hyperlink>
-      <w:r>
-        <w:t xml:space="preserve">  </w:t>
-      </w:r>
       <w:hyperlink r:id="rId32" w:history="1">
         <w:r>
           <w:rPr>
             <w:rStyle w:val="Hyperlink"/>
           </w:rPr>
+          <w:t>ex</w:t>
+        </w:r>
+      </w:hyperlink>
+      <w:r>
+        <w:t xml:space="preserve">  </w:t>
+      </w:r>
+      <w:hyperlink r:id="rId33" w:history="1">
+        <w:r>
+          <w:rPr>
+            <w:rStyle w:val="Hyperlink"/>
+          </w:rPr>
           <w:t>exlatihan</w:t>
         </w:r>
       </w:hyperlink>
@@ -492,22 +492,22 @@
       <w:r>
         <w:t xml:space="preserve"> </w:t>
       </w:r>
-      <w:hyperlink r:id="rId33" w:history="1">
-        <w:r>
-          <w:rPr>
-            <w:rStyle w:val="Hyperlink"/>
-          </w:rPr>
-          <w:t>vid</w:t>
-        </w:r>
-      </w:hyperlink>
-      <w:r>
-        <w:t xml:space="preserve">  </w:t>
-      </w:r>
       <w:hyperlink r:id="rId34" w:history="1">
         <w:r>
           <w:rPr>
             <w:rStyle w:val="Hyperlink"/>
           </w:rPr>
+          <w:t>vid</w:t>
+        </w:r>
+      </w:hyperlink>
+      <w:r>
+        <w:t xml:space="preserve">  </w:t>
+      </w:r>
+      <w:hyperlink r:id="rId35" w:history="1">
+        <w:r>
+          <w:rPr>
+            <w:rStyle w:val="Hyperlink"/>
+          </w:rPr>
           <w:t>ex</w:t>
         </w:r>
       </w:hyperlink>
@@ -526,22 +526,22 @@
       <w:r>
         <w:t xml:space="preserve">  </w:t>
       </w:r>
-      <w:hyperlink r:id="rId35" w:history="1">
-        <w:r>
-          <w:rPr>
-            <w:rStyle w:val="Hyperlink"/>
-          </w:rPr>
-          <w:t>vid</w:t>
-        </w:r>
-      </w:hyperlink>
-      <w:r>
-        <w:t xml:space="preserve">  </w:t>
-      </w:r>
       <w:hyperlink r:id="rId36" w:history="1">
         <w:r>
           <w:rPr>
             <w:rStyle w:val="Hyperlink"/>
           </w:rPr>
+          <w:t>vid</w:t>
+        </w:r>
+      </w:hyperlink>
+      <w:r>
+        <w:t xml:space="preserve">  </w:t>
+      </w:r>
+      <w:hyperlink r:id="rId37" w:history="1">
+        <w:r>
+          <w:rPr>
+            <w:rStyle w:val="Hyperlink"/>
+          </w:rPr>
           <w:t>ex</w:t>
         </w:r>
       </w:hyperlink>
@@ -560,22 +560,22 @@
       <w:r>
         <w:t xml:space="preserve">   </w:t>
       </w:r>
-      <w:hyperlink r:id="rId37" w:history="1">
-        <w:r>
-          <w:rPr>
-            <w:rStyle w:val="Hyperlink"/>
-          </w:rPr>
-          <w:t>vid</w:t>
-        </w:r>
-      </w:hyperlink>
-      <w:r>
-        <w:t xml:space="preserve">  </w:t>
-      </w:r>
       <w:hyperlink r:id="rId38" w:history="1">
         <w:r>
           <w:rPr>
             <w:rStyle w:val="Hyperlink"/>
           </w:rPr>
+          <w:t>vid</w:t>
+        </w:r>
+      </w:hyperlink>
+      <w:r>
+        <w:t xml:space="preserve">  </w:t>
+      </w:r>
+      <w:hyperlink r:id="rId39" w:history="1">
+        <w:r>
+          <w:rPr>
+            <w:rStyle w:val="Hyperlink"/>
+          </w:rPr>
           <w:t>ex</w:t>
         </w:r>
       </w:hyperlink>
@@ -594,22 +594,22 @@
       <w:r>
         <w:t xml:space="preserve">  </w:t>
       </w:r>
-      <w:hyperlink r:id="rId39" w:history="1">
-        <w:r>
-          <w:rPr>
-            <w:rStyle w:val="Hyperlink"/>
-          </w:rPr>
-          <w:t>vid</w:t>
-        </w:r>
-      </w:hyperlink>
-      <w:r>
-        <w:t xml:space="preserve">  </w:t>
-      </w:r>
       <w:hyperlink r:id="rId40" w:history="1">
         <w:r>
           <w:rPr>
             <w:rStyle w:val="Hyperlink"/>
           </w:rPr>
+          <w:t>vid</w:t>
+        </w:r>
+      </w:hyperlink>
+      <w:r>
+        <w:t xml:space="preserve">  </w:t>
+      </w:r>
+      <w:hyperlink r:id="rId41" w:history="1">
+        <w:r>
+          <w:rPr>
+            <w:rStyle w:val="Hyperlink"/>
+          </w:rPr>
           <w:t>ex</w:t>
         </w:r>
       </w:hyperlink>
@@ -628,22 +628,22 @@
       <w:r>
         <w:t xml:space="preserve"> </w:t>
       </w:r>
-      <w:hyperlink r:id="rId41" w:history="1">
-        <w:r>
-          <w:rPr>
-            <w:rStyle w:val="Hyperlink"/>
-          </w:rPr>
-          <w:t>vid</w:t>
-        </w:r>
-      </w:hyperlink>
-      <w:r>
-        <w:t xml:space="preserve">  </w:t>
-      </w:r>
       <w:hyperlink r:id="rId42" w:history="1">
         <w:r>
           <w:rPr>
             <w:rStyle w:val="Hyperlink"/>
           </w:rPr>
+          <w:t>vid</w:t>
+        </w:r>
+      </w:hyperlink>
+      <w:r>
+        <w:t xml:space="preserve">  </w:t>
+      </w:r>
+      <w:hyperlink r:id="rId43" w:history="1">
+        <w:r>
+          <w:rPr>
+            <w:rStyle w:val="Hyperlink"/>
+          </w:rPr>
           <w:t>ex</w:t>
         </w:r>
       </w:hyperlink>
@@ -662,22 +662,22 @@
       <w:r>
         <w:t xml:space="preserve">  </w:t>
       </w:r>
-      <w:hyperlink r:id="rId43" w:history="1">
-        <w:r>
-          <w:rPr>
-            <w:rStyle w:val="Hyperlink"/>
-          </w:rPr>
-          <w:t>vid</w:t>
-        </w:r>
-      </w:hyperlink>
-      <w:r>
-        <w:t xml:space="preserve">  </w:t>
-      </w:r>
       <w:hyperlink r:id="rId44" w:history="1">
         <w:r>
           <w:rPr>
             <w:rStyle w:val="Hyperlink"/>
           </w:rPr>
+          <w:t>vid</w:t>
+        </w:r>
+      </w:hyperlink>
+      <w:r>
+        <w:t xml:space="preserve">  </w:t>
+      </w:r>
+      <w:hyperlink r:id="rId45" w:history="1">
+        <w:r>
+          <w:rPr>
+            <w:rStyle w:val="Hyperlink"/>
+          </w:rPr>
           <w:t>ex</w:t>
         </w:r>
       </w:hyperlink>
@@ -693,44 +693,44 @@
       <w:r>
         <w:t xml:space="preserve">CALLBACK </w:t>
       </w:r>
-      <w:hyperlink r:id="rId45" w:history="1">
-        <w:r>
-          <w:rPr>
-            <w:rStyle w:val="Hyperlink"/>
-          </w:rPr>
-          <w:t>vid</w:t>
-        </w:r>
-      </w:hyperlink>
-      <w:r>
-        <w:t xml:space="preserve">  </w:t>
-      </w:r>
       <w:hyperlink r:id="rId46" w:history="1">
         <w:r>
           <w:rPr>
             <w:rStyle w:val="Hyperlink"/>
           </w:rPr>
+          <w:t>vid</w:t>
+        </w:r>
+      </w:hyperlink>
+      <w:r>
+        <w:t xml:space="preserve">  </w:t>
+      </w:r>
+      <w:hyperlink r:id="rId47" w:history="1">
+        <w:r>
+          <w:rPr>
+            <w:rStyle w:val="Hyperlink"/>
+          </w:rPr>
           <w:t>vidLatihan</w:t>
         </w:r>
       </w:hyperlink>
       <w:r>
         <w:t xml:space="preserve">  </w:t>
       </w:r>
-      <w:hyperlink r:id="rId47" w:history="1">
-        <w:r>
-          <w:rPr>
-            <w:rStyle w:val="Hyperlink"/>
-          </w:rPr>
-          <w:t>ex</w:t>
-        </w:r>
-      </w:hyperlink>
-      <w:r>
-        <w:t xml:space="preserve">  </w:t>
-      </w:r>
       <w:hyperlink r:id="rId48" w:history="1">
         <w:r>
           <w:rPr>
             <w:rStyle w:val="Hyperlink"/>
           </w:rPr>
+          <w:t>ex</w:t>
+        </w:r>
+      </w:hyperlink>
+      <w:r>
+        <w:t xml:space="preserve">  </w:t>
+      </w:r>
+      <w:hyperlink r:id="rId49" w:history="1">
+        <w:r>
+          <w:rPr>
+            <w:rStyle w:val="Hyperlink"/>
+          </w:rPr>
           <w:t>exLatihan</w:t>
         </w:r>
       </w:hyperlink>
@@ -742,29 +742,67 @@
           <w:ilvl w:val="0"/>
           <w:numId w:val="2"/>
         </w:numPr>
+        <w:rPr>
+          <w:rStyle w:val="Hyperlink"/>
+          <w:color w:val="auto"/>
+          <w:u w:val="none"/>
+        </w:rPr>
       </w:pPr>
       <w:r>
         <w:t xml:space="preserve">ASYNCHRONOUS JAVASCRIPT   </w:t>
       </w:r>
-      <w:hyperlink r:id="rId49" w:history="1">
-        <w:r>
-          <w:rPr>
-            <w:rStyle w:val="Hyperlink"/>
-          </w:rPr>
-          <w:t>vid</w:t>
-        </w:r>
-      </w:hyperlink>
-      <w:r>
-        <w:t xml:space="preserve">  </w:t>
-      </w:r>
       <w:hyperlink r:id="rId50" w:history="1">
         <w:r>
           <w:rPr>
             <w:rStyle w:val="Hyperlink"/>
           </w:rPr>
-          <w:t>ex</w:t>
-        </w:r>
-      </w:hyperlink>
+          <w:t>vid</w:t>
+        </w:r>
+      </w:hyperlink>
+      <w:r>
+        <w:t xml:space="preserve">  </w:t>
+      </w:r>
+      <w:hyperlink r:id="rId51" w:history="1">
+        <w:r>
+          <w:rPr>
+            <w:rStyle w:val="Hyperlink"/>
+          </w:rPr>
+          <w:t>ex</w:t>
+        </w:r>
+      </w:hyperlink>
+    </w:p>
+    <w:p>
+      <w:pPr>
+        <w:pStyle w:val="ListParagraph"/>
+        <w:numPr>
+          <w:ilvl w:val="0"/>
+          <w:numId w:val="2"/>
+        </w:numPr>
+      </w:pPr>
+      <w:r>
+        <w:t xml:space="preserve">PROMISE  </w:t>
+      </w:r>
+      <w:hyperlink r:id="rId52" w:history="1">
+        <w:r>
+          <w:rPr>
+            <w:rStyle w:val="Hyperlink"/>
+          </w:rPr>
+          <w:t>vid</w:t>
+        </w:r>
+      </w:hyperlink>
+      <w:r>
+        <w:t xml:space="preserve">  </w:t>
+      </w:r>
+      <w:hyperlink r:id="rId53" w:history="1">
+        <w:r>
+          <w:rPr>
+            <w:rStyle w:val="Hyperlink"/>
+          </w:rPr>
+          <w:t>ex</w:t>
+        </w:r>
+      </w:hyperlink>
+      <w:bookmarkStart w:id="0" w:name="_GoBack"/>
+      <w:bookmarkEnd w:id="0"/>
     </w:p>
     <w:p>
       <w:pPr>
@@ -787,7 +825,7 @@
 </file>
 
 <file path=word/numbering.xml><?xml version="1.0" encoding="utf-8"?>
-<w:numbering xmlns:ve="http://schemas.openxmlformats.org/markup-compatibility/2006" xmlns:o="urn:schemas-microsoft-com:office:office" xmlns:r="http://schemas.openxmlformats.org/officeDocument/2006/relationships" xmlns:m="http://schemas.openxmlformats.org/officeDocument/2006/math" xmlns:v="urn:schemas-microsoft-com:vml" xmlns:wp="http://schemas.openxmlformats.org/drawingml/2006/wordprocessingDrawing" xmlns:w10="urn:schemas-microsoft-com:office:word" xmlns:w="http://schemas.openxmlformats.org/wordprocessingml/2006/main" xmlns:wne="http://schemas.microsoft.com/office/word/2006/wordml">
+<w:numbering xmlns:wpc="http://schemas.microsoft.com/office/word/2010/wordprocessingCanvas" xmlns:mc="http://schemas.openxmlformats.org/markup-compatibility/2006" xmlns:o="urn:schemas-microsoft-com:office:office" xmlns:r="http://schemas.openxmlformats.org/officeDocument/2006/relationships" xmlns:m="http://schemas.openxmlformats.org/officeDocument/2006/math" xmlns:v="urn:schemas-microsoft-com:vml" xmlns:wp14="http://schemas.microsoft.com/office/word/2010/wordprocessingDrawing" xmlns:wp="http://schemas.openxmlformats.org/drawingml/2006/wordprocessingDrawing" xmlns:w10="urn:schemas-microsoft-com:office:word" xmlns:w="http://schemas.openxmlformats.org/wordprocessingml/2006/main" xmlns:w14="http://schemas.microsoft.com/office/word/2010/wordml" xmlns:wpg="http://schemas.microsoft.com/office/word/2010/wordprocessingGroup" xmlns:wpi="http://schemas.microsoft.com/office/word/2010/wordprocessingInk" xmlns:wne="http://schemas.microsoft.com/office/word/2006/wordml" xmlns:wps="http://schemas.microsoft.com/office/word/2010/wordprocessingShape" mc:Ignorable="w14 wp14">
   <w:abstractNum w:abstractNumId="0">
     <w:nsid w:val="0BDA6B87"/>
     <w:multiLevelType w:val="hybridMultilevel"/>
@@ -976,7 +1014,7 @@
 </file>
 
 <file path=word/styles.xml><?xml version="1.0" encoding="utf-8"?>
-<w:styles xmlns:r="http://schemas.openxmlformats.org/officeDocument/2006/relationships" xmlns:w="http://schemas.openxmlformats.org/wordprocessingml/2006/main">
+<w:styles xmlns:mc="http://schemas.openxmlformats.org/markup-compatibility/2006" xmlns:r="http://schemas.openxmlformats.org/officeDocument/2006/relationships" xmlns:w="http://schemas.openxmlformats.org/wordprocessingml/2006/main" xmlns:w14="http://schemas.microsoft.com/office/word/2010/wordml" mc:Ignorable="w14">
   <w:docDefaults>
     <w:rPrDefault>
       <w:rPr>
@@ -1147,7 +1185,6 @@
     <w:uiPriority w:val="99"/>
     <w:semiHidden/>
     <w:unhideWhenUsed/>
-    <w:qFormat/>
     <w:tblPr>
       <w:tblInd w:w="0" w:type="dxa"/>
       <w:tblCellMar>
@@ -1634,7 +1671,7 @@
   <a:extraClrSchemeLst/>
   <a:extLst>
     <a:ext uri="{05A4C25C-085E-4340-85A3-A5531E510DB2}">
-      <thm15:themeFamily xmlns="" xmlns:thm15="http://schemas.microsoft.com/office/thememl/2012/main" name="Office Theme" id="{62F939B6-93AF-4DB8-9C6B-D6C7DFDC589F}" vid="{4A3C46E8-61CC-4603-A589-7422A47A8E4A}"/>
+      <thm15:themeFamily xmlns:thm15="http://schemas.microsoft.com/office/thememl/2012/main" xmlns="" name="Office Theme" id="{62F939B6-93AF-4DB8-9C6B-D6C7DFDC589F}" vid="{4A3C46E8-61CC-4603-A589-7422A47A8E4A}"/>
     </a:ext>
   </a:extLst>
 </a:theme>

</xml_diff>

<commit_message>
modified javaacript dan dom
</commit_message>
<xml_diff>
--- a/javascript/Javascript Lanjutan/Javascript Lanjutan.docx
+++ b/javascript/Javascript Lanjutan/Javascript Lanjutan.docx
@@ -1,6 +1,6 @@
 
 <file path=word/document.xml><?xml version="1.0" encoding="utf-8"?>
-<w:document xmlns:ve="http://schemas.openxmlformats.org/markup-compatibility/2006" xmlns:o="urn:schemas-microsoft-com:office:office" xmlns:r="http://schemas.openxmlformats.org/officeDocument/2006/relationships" xmlns:m="http://schemas.openxmlformats.org/officeDocument/2006/math" xmlns:v="urn:schemas-microsoft-com:vml" xmlns:wp="http://schemas.openxmlformats.org/drawingml/2006/wordprocessingDrawing" xmlns:w10="urn:schemas-microsoft-com:office:word" xmlns:w="http://schemas.openxmlformats.org/wordprocessingml/2006/main" xmlns:wne="http://schemas.microsoft.com/office/word/2006/wordml">
+<w:document xmlns:wpc="http://schemas.microsoft.com/office/word/2010/wordprocessingCanvas" xmlns:mc="http://schemas.openxmlformats.org/markup-compatibility/2006" xmlns:o="urn:schemas-microsoft-com:office:office" xmlns:r="http://schemas.openxmlformats.org/officeDocument/2006/relationships" xmlns:m="http://schemas.openxmlformats.org/officeDocument/2006/math" xmlns:v="urn:schemas-microsoft-com:vml" xmlns:wp14="http://schemas.microsoft.com/office/word/2010/wordprocessingDrawing" xmlns:wp="http://schemas.openxmlformats.org/drawingml/2006/wordprocessingDrawing" xmlns:w10="urn:schemas-microsoft-com:office:word" xmlns:w="http://schemas.openxmlformats.org/wordprocessingml/2006/main" xmlns:w14="http://schemas.microsoft.com/office/word/2010/wordml" xmlns:wpg="http://schemas.microsoft.com/office/word/2010/wordprocessingGroup" xmlns:wpi="http://schemas.microsoft.com/office/word/2010/wordprocessingInk" xmlns:wne="http://schemas.microsoft.com/office/word/2006/wordml" xmlns:wps="http://schemas.microsoft.com/office/word/2010/wordprocessingShape" mc:Ignorable="w14 wp14">
   <w:body>
     <w:p>
       <w:pPr>
@@ -16,7 +16,7 @@
       <w:r>
         <w:t xml:space="preserve"> </w:t>
       </w:r>
-      <w:hyperlink r:id="rId5" w:history="1">
+      <w:hyperlink r:id="rId6" w:history="1">
         <w:r>
           <w:rPr>
             <w:rStyle w:val="Hyperlink"/>
@@ -30,7 +30,7 @@
       <w:r>
         <w:t xml:space="preserve"> </w:t>
       </w:r>
-      <w:hyperlink r:id="rId6" w:history="1">
+      <w:hyperlink r:id="rId7" w:history="1">
         <w:r>
           <w:rPr>
             <w:rStyle w:val="Hyperlink"/>
@@ -44,7 +44,7 @@
       <w:r>
         <w:t xml:space="preserve"> </w:t>
       </w:r>
-      <w:hyperlink r:id="rId7" w:history="1">
+      <w:hyperlink r:id="rId8" w:history="1">
         <w:r>
           <w:rPr>
             <w:rStyle w:val="Hyperlink"/>
@@ -61,7 +61,7 @@
       <w:r>
         <w:t xml:space="preserve"> </w:t>
       </w:r>
-      <w:hyperlink r:id="rId8" w:history="1">
+      <w:hyperlink r:id="rId9" w:history="1">
         <w:r>
           <w:rPr>
             <w:rStyle w:val="Hyperlink"/>
@@ -87,22 +87,22 @@
       <w:r>
         <w:t xml:space="preserve"> </w:t>
       </w:r>
-      <w:hyperlink r:id="rId9" w:history="1">
-        <w:r>
-          <w:rPr>
-            <w:rStyle w:val="Hyperlink"/>
-          </w:rPr>
-          <w:t>vid</w:t>
-        </w:r>
-      </w:hyperlink>
-      <w:r>
-        <w:t xml:space="preserve">  </w:t>
-      </w:r>
       <w:hyperlink r:id="rId10" w:history="1">
         <w:r>
           <w:rPr>
             <w:rStyle w:val="Hyperlink"/>
           </w:rPr>
+          <w:t>vid</w:t>
+        </w:r>
+      </w:hyperlink>
+      <w:r>
+        <w:t xml:space="preserve">  </w:t>
+      </w:r>
+      <w:hyperlink r:id="rId11" w:history="1">
+        <w:r>
+          <w:rPr>
+            <w:rStyle w:val="Hyperlink"/>
+          </w:rPr>
           <w:t>ex</w:t>
         </w:r>
       </w:hyperlink>
@@ -124,32 +124,32 @@
       <w:r>
         <w:t xml:space="preserve"> </w:t>
       </w:r>
-      <w:hyperlink r:id="rId11" w:history="1">
-        <w:r>
-          <w:rPr>
-            <w:rStyle w:val="Hyperlink"/>
-          </w:rPr>
-          <w:t>vid</w:t>
-        </w:r>
-      </w:hyperlink>
-      <w:r>
-        <w:t xml:space="preserve"> </w:t>
-      </w:r>
-      <w:r>
-        <w:t xml:space="preserve"> </w:t>
-      </w:r>
       <w:hyperlink r:id="rId12" w:history="1">
         <w:r>
           <w:rPr>
             <w:rStyle w:val="Hyperlink"/>
           </w:rPr>
+          <w:t>vid</w:t>
+        </w:r>
+      </w:hyperlink>
+      <w:r>
+        <w:t xml:space="preserve"> </w:t>
+      </w:r>
+      <w:r>
+        <w:t xml:space="preserve"> </w:t>
+      </w:r>
+      <w:hyperlink r:id="rId13" w:history="1">
+        <w:r>
+          <w:rPr>
+            <w:rStyle w:val="Hyperlink"/>
+          </w:rPr>
           <w:t>ex1</w:t>
         </w:r>
       </w:hyperlink>
       <w:r>
         <w:t xml:space="preserve">  </w:t>
       </w:r>
-      <w:hyperlink r:id="rId13" w:history="1">
+      <w:hyperlink r:id="rId14" w:history="1">
         <w:r>
           <w:rPr>
             <w:rStyle w:val="Hyperlink"/>
@@ -175,22 +175,22 @@
       <w:r>
         <w:t xml:space="preserve">  </w:t>
       </w:r>
-      <w:hyperlink r:id="rId14" w:history="1">
-        <w:r>
-          <w:rPr>
-            <w:rStyle w:val="Hyperlink"/>
-          </w:rPr>
-          <w:t>vid</w:t>
-        </w:r>
-      </w:hyperlink>
-      <w:r>
-        <w:t xml:space="preserve"> </w:t>
-      </w:r>
       <w:hyperlink r:id="rId15" w:history="1">
         <w:r>
           <w:rPr>
             <w:rStyle w:val="Hyperlink"/>
           </w:rPr>
+          <w:t>vid</w:t>
+        </w:r>
+      </w:hyperlink>
+      <w:r>
+        <w:t xml:space="preserve"> </w:t>
+      </w:r>
+      <w:hyperlink r:id="rId16" w:history="1">
+        <w:r>
+          <w:rPr>
+            <w:rStyle w:val="Hyperlink"/>
+          </w:rPr>
           <w:t>ex</w:t>
         </w:r>
       </w:hyperlink>
@@ -206,22 +206,22 @@
       <w:r>
         <w:t xml:space="preserve">CLOSURE </w:t>
       </w:r>
-      <w:hyperlink r:id="rId16" w:history="1">
-        <w:r>
-          <w:rPr>
-            <w:rStyle w:val="Hyperlink"/>
-          </w:rPr>
-          <w:t>vid</w:t>
-        </w:r>
-      </w:hyperlink>
-      <w:r>
-        <w:t xml:space="preserve">  </w:t>
-      </w:r>
       <w:hyperlink r:id="rId17" w:history="1">
         <w:r>
           <w:rPr>
             <w:rStyle w:val="Hyperlink"/>
           </w:rPr>
+          <w:t>vid</w:t>
+        </w:r>
+      </w:hyperlink>
+      <w:r>
+        <w:t xml:space="preserve">  </w:t>
+      </w:r>
+      <w:hyperlink r:id="rId18" w:history="1">
+        <w:r>
+          <w:rPr>
+            <w:rStyle w:val="Hyperlink"/>
+          </w:rPr>
           <w:t>ex</w:t>
         </w:r>
       </w:hyperlink>
@@ -243,7 +243,7 @@
       <w:r>
         <w:t xml:space="preserve">   </w:t>
       </w:r>
-      <w:hyperlink r:id="rId18" w:history="1">
+      <w:hyperlink r:id="rId19" w:history="1">
         <w:r>
           <w:rPr>
             <w:rStyle w:val="Hyperlink"/>
@@ -266,22 +266,22 @@
       <w:r>
         <w:t xml:space="preserve"> </w:t>
       </w:r>
-      <w:hyperlink r:id="rId19" w:history="1">
-        <w:r>
-          <w:rPr>
-            <w:rStyle w:val="Hyperlink"/>
-          </w:rPr>
-          <w:t>vid</w:t>
-        </w:r>
-      </w:hyperlink>
-      <w:r>
-        <w:t xml:space="preserve">  </w:t>
-      </w:r>
       <w:hyperlink r:id="rId20" w:history="1">
         <w:r>
           <w:rPr>
             <w:rStyle w:val="Hyperlink"/>
           </w:rPr>
+          <w:t>vid</w:t>
+        </w:r>
+      </w:hyperlink>
+      <w:r>
+        <w:t xml:space="preserve">  </w:t>
+      </w:r>
+      <w:hyperlink r:id="rId21" w:history="1">
+        <w:r>
+          <w:rPr>
+            <w:rStyle w:val="Hyperlink"/>
+          </w:rPr>
           <w:t>ex</w:t>
         </w:r>
       </w:hyperlink>
@@ -300,22 +300,22 @@
       <w:r>
         <w:t xml:space="preserve">  </w:t>
       </w:r>
-      <w:hyperlink r:id="rId21" w:history="1">
-        <w:r>
-          <w:rPr>
-            <w:rStyle w:val="Hyperlink"/>
-          </w:rPr>
-          <w:t>vid</w:t>
-        </w:r>
-      </w:hyperlink>
-      <w:r>
-        <w:t xml:space="preserve">  </w:t>
-      </w:r>
       <w:hyperlink r:id="rId22" w:history="1">
         <w:r>
           <w:rPr>
             <w:rStyle w:val="Hyperlink"/>
           </w:rPr>
+          <w:t>vid</w:t>
+        </w:r>
+      </w:hyperlink>
+      <w:r>
+        <w:t xml:space="preserve">  </w:t>
+      </w:r>
+      <w:hyperlink r:id="rId23" w:history="1">
+        <w:r>
+          <w:rPr>
+            <w:rStyle w:val="Hyperlink"/>
+          </w:rPr>
           <w:t>ex</w:t>
         </w:r>
       </w:hyperlink>
@@ -337,22 +337,22 @@
       <w:r>
         <w:t xml:space="preserve"> </w:t>
       </w:r>
-      <w:hyperlink r:id="rId23" w:history="1">
-        <w:r>
-          <w:rPr>
-            <w:rStyle w:val="Hyperlink"/>
-          </w:rPr>
-          <w:t>vid</w:t>
-        </w:r>
-      </w:hyperlink>
-      <w:r>
-        <w:t xml:space="preserve">  </w:t>
-      </w:r>
       <w:hyperlink r:id="rId24" w:history="1">
         <w:r>
           <w:rPr>
             <w:rStyle w:val="Hyperlink"/>
           </w:rPr>
+          <w:t>vid</w:t>
+        </w:r>
+      </w:hyperlink>
+      <w:r>
+        <w:t xml:space="preserve">  </w:t>
+      </w:r>
+      <w:hyperlink r:id="rId25" w:history="1">
+        <w:r>
+          <w:rPr>
+            <w:rStyle w:val="Hyperlink"/>
+          </w:rPr>
           <w:t>ex</w:t>
         </w:r>
       </w:hyperlink>
@@ -374,47 +374,47 @@
       <w:r>
         <w:t xml:space="preserve">  </w:t>
       </w:r>
-      <w:hyperlink r:id="rId25" w:history="1">
-        <w:r>
-          <w:rPr>
-            <w:rStyle w:val="Hyperlink"/>
-          </w:rPr>
-          <w:t>vid</w:t>
-        </w:r>
-      </w:hyperlink>
-      <w:r>
-        <w:t xml:space="preserve">  </w:t>
-      </w:r>
       <w:hyperlink r:id="rId26" w:history="1">
         <w:r>
           <w:rPr>
             <w:rStyle w:val="Hyperlink"/>
           </w:rPr>
+          <w:t>vid</w:t>
+        </w:r>
+      </w:hyperlink>
+      <w:r>
+        <w:t xml:space="preserve">  </w:t>
+      </w:r>
+      <w:hyperlink r:id="rId27" w:history="1">
+        <w:r>
+          <w:rPr>
+            <w:rStyle w:val="Hyperlink"/>
+          </w:rPr>
           <w:t>vidLatihan</w:t>
         </w:r>
       </w:hyperlink>
       <w:r>
         <w:t xml:space="preserve">  </w:t>
       </w:r>
-      <w:hyperlink r:id="rId27" w:history="1">
-        <w:r>
-          <w:rPr>
-            <w:rStyle w:val="Hyperlink"/>
-          </w:rPr>
-          <w:t>ex</w:t>
-        </w:r>
-      </w:hyperlink>
-      <w:r>
-        <w:t xml:space="preserve"> </w:t>
-      </w:r>
-      <w:r>
-        <w:t xml:space="preserve"> </w:t>
-      </w:r>
       <w:hyperlink r:id="rId28" w:history="1">
         <w:r>
           <w:rPr>
             <w:rStyle w:val="Hyperlink"/>
           </w:rPr>
+          <w:t>ex</w:t>
+        </w:r>
+      </w:hyperlink>
+      <w:r>
+        <w:t xml:space="preserve"> </w:t>
+      </w:r>
+      <w:r>
+        <w:t xml:space="preserve"> </w:t>
+      </w:r>
+      <w:hyperlink r:id="rId29" w:history="1">
+        <w:r>
+          <w:rPr>
+            <w:rStyle w:val="Hyperlink"/>
+          </w:rPr>
           <w:t>exlatihan</w:t>
         </w:r>
       </w:hyperlink>
@@ -436,44 +436,44 @@
       <w:r>
         <w:t xml:space="preserve"> </w:t>
       </w:r>
-      <w:hyperlink r:id="rId29" w:history="1">
-        <w:r>
-          <w:rPr>
-            <w:rStyle w:val="Hyperlink"/>
-          </w:rPr>
-          <w:t>vid</w:t>
-        </w:r>
-      </w:hyperlink>
-      <w:r>
-        <w:t xml:space="preserve">  </w:t>
-      </w:r>
       <w:hyperlink r:id="rId30" w:history="1">
         <w:r>
           <w:rPr>
             <w:rStyle w:val="Hyperlink"/>
           </w:rPr>
+          <w:t>vid</w:t>
+        </w:r>
+      </w:hyperlink>
+      <w:r>
+        <w:t xml:space="preserve">  </w:t>
+      </w:r>
+      <w:hyperlink r:id="rId31" w:history="1">
+        <w:r>
+          <w:rPr>
+            <w:rStyle w:val="Hyperlink"/>
+          </w:rPr>
           <w:t>vidLatihan</w:t>
         </w:r>
       </w:hyperlink>
       <w:r>
         <w:t xml:space="preserve">  </w:t>
       </w:r>
-      <w:hyperlink r:id="rId31" w:history="1">
-        <w:r>
-          <w:rPr>
-            <w:rStyle w:val="Hyperlink"/>
-          </w:rPr>
-          <w:t>ex</w:t>
-        </w:r>
-      </w:hyperlink>
-      <w:r>
-        <w:t xml:space="preserve">  </w:t>
-      </w:r>
       <w:hyperlink r:id="rId32" w:history="1">
         <w:r>
           <w:rPr>
             <w:rStyle w:val="Hyperlink"/>
           </w:rPr>
+          <w:t>ex</w:t>
+        </w:r>
+      </w:hyperlink>
+      <w:r>
+        <w:t xml:space="preserve">  </w:t>
+      </w:r>
+      <w:hyperlink r:id="rId33" w:history="1">
+        <w:r>
+          <w:rPr>
+            <w:rStyle w:val="Hyperlink"/>
+          </w:rPr>
           <w:t>exlatihan</w:t>
         </w:r>
       </w:hyperlink>
@@ -492,22 +492,22 @@
       <w:r>
         <w:t xml:space="preserve"> </w:t>
       </w:r>
-      <w:hyperlink r:id="rId33" w:history="1">
-        <w:r>
-          <w:rPr>
-            <w:rStyle w:val="Hyperlink"/>
-          </w:rPr>
-          <w:t>vid</w:t>
-        </w:r>
-      </w:hyperlink>
-      <w:r>
-        <w:t xml:space="preserve">  </w:t>
-      </w:r>
       <w:hyperlink r:id="rId34" w:history="1">
         <w:r>
           <w:rPr>
             <w:rStyle w:val="Hyperlink"/>
           </w:rPr>
+          <w:t>vid</w:t>
+        </w:r>
+      </w:hyperlink>
+      <w:r>
+        <w:t xml:space="preserve">  </w:t>
+      </w:r>
+      <w:hyperlink r:id="rId35" w:history="1">
+        <w:r>
+          <w:rPr>
+            <w:rStyle w:val="Hyperlink"/>
+          </w:rPr>
           <w:t>ex</w:t>
         </w:r>
       </w:hyperlink>
@@ -526,22 +526,22 @@
       <w:r>
         <w:t xml:space="preserve">  </w:t>
       </w:r>
-      <w:hyperlink r:id="rId35" w:history="1">
-        <w:r>
-          <w:rPr>
-            <w:rStyle w:val="Hyperlink"/>
-          </w:rPr>
-          <w:t>vid</w:t>
-        </w:r>
-      </w:hyperlink>
-      <w:r>
-        <w:t xml:space="preserve">  </w:t>
-      </w:r>
       <w:hyperlink r:id="rId36" w:history="1">
         <w:r>
           <w:rPr>
             <w:rStyle w:val="Hyperlink"/>
           </w:rPr>
+          <w:t>vid</w:t>
+        </w:r>
+      </w:hyperlink>
+      <w:r>
+        <w:t xml:space="preserve">  </w:t>
+      </w:r>
+      <w:hyperlink r:id="rId37" w:history="1">
+        <w:r>
+          <w:rPr>
+            <w:rStyle w:val="Hyperlink"/>
+          </w:rPr>
           <w:t>ex</w:t>
         </w:r>
       </w:hyperlink>
@@ -560,22 +560,22 @@
       <w:r>
         <w:t xml:space="preserve">   </w:t>
       </w:r>
-      <w:hyperlink r:id="rId37" w:history="1">
-        <w:r>
-          <w:rPr>
-            <w:rStyle w:val="Hyperlink"/>
-          </w:rPr>
-          <w:t>vid</w:t>
-        </w:r>
-      </w:hyperlink>
-      <w:r>
-        <w:t xml:space="preserve">  </w:t>
-      </w:r>
       <w:hyperlink r:id="rId38" w:history="1">
         <w:r>
           <w:rPr>
             <w:rStyle w:val="Hyperlink"/>
           </w:rPr>
+          <w:t>vid</w:t>
+        </w:r>
+      </w:hyperlink>
+      <w:r>
+        <w:t xml:space="preserve">  </w:t>
+      </w:r>
+      <w:hyperlink r:id="rId39" w:history="1">
+        <w:r>
+          <w:rPr>
+            <w:rStyle w:val="Hyperlink"/>
+          </w:rPr>
           <w:t>ex</w:t>
         </w:r>
       </w:hyperlink>
@@ -594,22 +594,22 @@
       <w:r>
         <w:t xml:space="preserve">  </w:t>
       </w:r>
-      <w:hyperlink r:id="rId39" w:history="1">
-        <w:r>
-          <w:rPr>
-            <w:rStyle w:val="Hyperlink"/>
-          </w:rPr>
-          <w:t>vid</w:t>
-        </w:r>
-      </w:hyperlink>
-      <w:r>
-        <w:t xml:space="preserve">  </w:t>
-      </w:r>
       <w:hyperlink r:id="rId40" w:history="1">
         <w:r>
           <w:rPr>
             <w:rStyle w:val="Hyperlink"/>
           </w:rPr>
+          <w:t>vid</w:t>
+        </w:r>
+      </w:hyperlink>
+      <w:r>
+        <w:t xml:space="preserve">  </w:t>
+      </w:r>
+      <w:hyperlink r:id="rId41" w:history="1">
+        <w:r>
+          <w:rPr>
+            <w:rStyle w:val="Hyperlink"/>
+          </w:rPr>
           <w:t>ex</w:t>
         </w:r>
       </w:hyperlink>
@@ -628,22 +628,22 @@
       <w:r>
         <w:t xml:space="preserve"> </w:t>
       </w:r>
-      <w:hyperlink r:id="rId41" w:history="1">
-        <w:r>
-          <w:rPr>
-            <w:rStyle w:val="Hyperlink"/>
-          </w:rPr>
-          <w:t>vid</w:t>
-        </w:r>
-      </w:hyperlink>
-      <w:r>
-        <w:t xml:space="preserve">  </w:t>
-      </w:r>
       <w:hyperlink r:id="rId42" w:history="1">
         <w:r>
           <w:rPr>
             <w:rStyle w:val="Hyperlink"/>
           </w:rPr>
+          <w:t>vid</w:t>
+        </w:r>
+      </w:hyperlink>
+      <w:r>
+        <w:t xml:space="preserve">  </w:t>
+      </w:r>
+      <w:hyperlink r:id="rId43" w:history="1">
+        <w:r>
+          <w:rPr>
+            <w:rStyle w:val="Hyperlink"/>
+          </w:rPr>
           <w:t>ex</w:t>
         </w:r>
       </w:hyperlink>
@@ -662,22 +662,22 @@
       <w:r>
         <w:t xml:space="preserve">  </w:t>
       </w:r>
-      <w:hyperlink r:id="rId43" w:history="1">
-        <w:r>
-          <w:rPr>
-            <w:rStyle w:val="Hyperlink"/>
-          </w:rPr>
-          <w:t>vid</w:t>
-        </w:r>
-      </w:hyperlink>
-      <w:r>
-        <w:t xml:space="preserve">  </w:t>
-      </w:r>
       <w:hyperlink r:id="rId44" w:history="1">
         <w:r>
           <w:rPr>
             <w:rStyle w:val="Hyperlink"/>
           </w:rPr>
+          <w:t>vid</w:t>
+        </w:r>
+      </w:hyperlink>
+      <w:r>
+        <w:t xml:space="preserve">  </w:t>
+      </w:r>
+      <w:hyperlink r:id="rId45" w:history="1">
+        <w:r>
+          <w:rPr>
+            <w:rStyle w:val="Hyperlink"/>
+          </w:rPr>
           <w:t>ex</w:t>
         </w:r>
       </w:hyperlink>
@@ -693,40 +693,40 @@
       <w:r>
         <w:t xml:space="preserve">CALLBACK </w:t>
       </w:r>
-      <w:hyperlink r:id="rId45" w:history="1">
-        <w:r>
-          <w:rPr>
-            <w:rStyle w:val="Hyperlink"/>
-          </w:rPr>
-          <w:t>vid</w:t>
-        </w:r>
-      </w:hyperlink>
-      <w:r>
-        <w:t xml:space="preserve">  </w:t>
-      </w:r>
       <w:hyperlink r:id="rId46" w:history="1">
         <w:r>
           <w:rPr>
             <w:rStyle w:val="Hyperlink"/>
           </w:rPr>
+          <w:t>vid</w:t>
+        </w:r>
+      </w:hyperlink>
+      <w:r>
+        <w:t xml:space="preserve">  </w:t>
+      </w:r>
+      <w:hyperlink r:id="rId47" w:history="1">
+        <w:r>
+          <w:rPr>
+            <w:rStyle w:val="Hyperlink"/>
+          </w:rPr>
           <w:t>vidLatihan</w:t>
         </w:r>
       </w:hyperlink>
       <w:r>
         <w:t xml:space="preserve">  </w:t>
       </w:r>
-      <w:hyperlink r:id="rId47" w:history="1">
-        <w:r>
-          <w:rPr>
-            <w:rStyle w:val="Hyperlink"/>
-          </w:rPr>
-          <w:t>ex</w:t>
-        </w:r>
-      </w:hyperlink>
-      <w:r>
-        <w:t xml:space="preserve">  </w:t>
-      </w:r>
       <w:hyperlink r:id="rId48" w:history="1">
+        <w:r>
+          <w:rPr>
+            <w:rStyle w:val="Hyperlink"/>
+          </w:rPr>
+          <w:t>ex</w:t>
+        </w:r>
+      </w:hyperlink>
+      <w:r>
+        <w:t xml:space="preserve">  </w:t>
+      </w:r>
+      <w:hyperlink r:id="rId49" w:history="1">
         <w:r>
           <w:rPr>
             <w:rStyle w:val="Hyperlink"/>
@@ -751,22 +751,22 @@
       <w:r>
         <w:t xml:space="preserve">ASYNCHRONOUS JAVASCRIPT   </w:t>
       </w:r>
-      <w:hyperlink r:id="rId49" w:history="1">
-        <w:r>
-          <w:rPr>
-            <w:rStyle w:val="Hyperlink"/>
-          </w:rPr>
-          <w:t>vid</w:t>
-        </w:r>
-      </w:hyperlink>
-      <w:r>
-        <w:t xml:space="preserve">  </w:t>
-      </w:r>
       <w:hyperlink r:id="rId50" w:history="1">
         <w:r>
           <w:rPr>
             <w:rStyle w:val="Hyperlink"/>
           </w:rPr>
+          <w:t>vid</w:t>
+        </w:r>
+      </w:hyperlink>
+      <w:r>
+        <w:t xml:space="preserve">  </w:t>
+      </w:r>
+      <w:hyperlink r:id="rId51" w:history="1">
+        <w:r>
+          <w:rPr>
+            <w:rStyle w:val="Hyperlink"/>
+          </w:rPr>
           <w:t>ex</w:t>
         </w:r>
       </w:hyperlink>
@@ -782,18 +782,147 @@
       <w:r>
         <w:t xml:space="preserve">PROMISE  </w:t>
       </w:r>
-      <w:hyperlink r:id="rId51" w:history="1">
-        <w:r>
-          <w:rPr>
-            <w:rStyle w:val="Hyperlink"/>
-          </w:rPr>
-          <w:t>vid</w:t>
-        </w:r>
-      </w:hyperlink>
-      <w:r>
-        <w:t xml:space="preserve">  </w:t>
-      </w:r>
       <w:hyperlink r:id="rId52" w:history="1">
+        <w:r>
+          <w:rPr>
+            <w:rStyle w:val="Hyperlink"/>
+          </w:rPr>
+          <w:t>vid</w:t>
+        </w:r>
+      </w:hyperlink>
+      <w:r>
+        <w:t xml:space="preserve">  </w:t>
+      </w:r>
+      <w:hyperlink r:id="rId53" w:history="1">
+        <w:r>
+          <w:rPr>
+            <w:rStyle w:val="Hyperlink"/>
+          </w:rPr>
+          <w:t>ex</w:t>
+        </w:r>
+      </w:hyperlink>
+    </w:p>
+    <w:p>
+      <w:pPr>
+        <w:pStyle w:val="ListParagraph"/>
+        <w:numPr>
+          <w:ilvl w:val="0"/>
+          <w:numId w:val="2"/>
+        </w:numPr>
+      </w:pPr>
+      <w:r>
+        <w:t xml:space="preserve">FETCH  </w:t>
+      </w:r>
+      <w:hyperlink r:id="rId54" w:history="1">
+        <w:r>
+          <w:rPr>
+            <w:rStyle w:val="Hyperlink"/>
+          </w:rPr>
+          <w:t>vid</w:t>
+        </w:r>
+      </w:hyperlink>
+      <w:r>
+        <w:t xml:space="preserve">  </w:t>
+      </w:r>
+      <w:hyperlink r:id="rId55" w:history="1">
+        <w:r>
+          <w:rPr>
+            <w:rStyle w:val="Hyperlink"/>
+          </w:rPr>
+          <w:t>exLatihan</w:t>
+        </w:r>
+      </w:hyperlink>
+    </w:p>
+    <w:p>
+      <w:pPr>
+        <w:pStyle w:val="ListParagraph"/>
+        <w:numPr>
+          <w:ilvl w:val="0"/>
+          <w:numId w:val="2"/>
+        </w:numPr>
+      </w:pPr>
+      <w:r>
+        <w:t xml:space="preserve">FETCH REFACTOR (ASYNC, AWAIT)  </w:t>
+      </w:r>
+      <w:hyperlink r:id="rId56" w:history="1">
+        <w:r>
+          <w:rPr>
+            <w:rStyle w:val="Hyperlink"/>
+          </w:rPr>
+          <w:t>vid</w:t>
+        </w:r>
+      </w:hyperlink>
+      <w:r>
+        <w:t xml:space="preserve">  </w:t>
+      </w:r>
+      <w:hyperlink r:id="rId57" w:history="1">
+        <w:r>
+          <w:rPr>
+            <w:rStyle w:val="Hyperlink"/>
+          </w:rPr>
+          <w:t>exLatihan</w:t>
+        </w:r>
+      </w:hyperlink>
+    </w:p>
+    <w:p>
+      <w:pPr>
+        <w:pStyle w:val="ListParagraph"/>
+        <w:numPr>
+          <w:ilvl w:val="0"/>
+          <w:numId w:val="2"/>
+        </w:numPr>
+        <w:rPr>
+          <w:rStyle w:val="Hyperlink"/>
+          <w:color w:val="auto"/>
+          <w:u w:val="none"/>
+        </w:rPr>
+      </w:pPr>
+      <w:r>
+        <w:t xml:space="preserve">ASYNC AWAIT   </w:t>
+      </w:r>
+      <w:hyperlink r:id="rId58" w:history="1">
+        <w:r>
+          <w:rPr>
+            <w:rStyle w:val="Hyperlink"/>
+          </w:rPr>
+          <w:t>vid</w:t>
+        </w:r>
+      </w:hyperlink>
+      <w:r>
+        <w:t xml:space="preserve">  </w:t>
+      </w:r>
+      <w:hyperlink r:id="rId59" w:history="1">
+        <w:r>
+          <w:rPr>
+            <w:rStyle w:val="Hyperlink"/>
+          </w:rPr>
+          <w:t>ex</w:t>
+        </w:r>
+      </w:hyperlink>
+    </w:p>
+    <w:p>
+      <w:pPr>
+        <w:pStyle w:val="ListParagraph"/>
+        <w:numPr>
+          <w:ilvl w:val="0"/>
+          <w:numId w:val="2"/>
+        </w:numPr>
+      </w:pPr>
+      <w:r>
+        <w:t xml:space="preserve">ERROR  HANDLING  </w:t>
+      </w:r>
+      <w:hyperlink r:id="rId60" w:history="1">
+        <w:r>
+          <w:rPr>
+            <w:rStyle w:val="Hyperlink"/>
+          </w:rPr>
+          <w:t>vid</w:t>
+        </w:r>
+      </w:hyperlink>
+      <w:r>
+        <w:t xml:space="preserve">  </w:t>
+      </w:r>
+      <w:hyperlink r:id="rId61" w:history="1">
         <w:r>
           <w:rPr>
             <w:rStyle w:val="Hyperlink"/>
@@ -803,99 +932,6 @@
       </w:hyperlink>
       <w:bookmarkStart w:id="0" w:name="_GoBack"/>
       <w:bookmarkEnd w:id="0"/>
-    </w:p>
-    <w:p>
-      <w:pPr>
-        <w:pStyle w:val="ListParagraph"/>
-        <w:numPr>
-          <w:ilvl w:val="0"/>
-          <w:numId w:val="2"/>
-        </w:numPr>
-      </w:pPr>
-      <w:r>
-        <w:t xml:space="preserve">FETCH  </w:t>
-      </w:r>
-      <w:hyperlink r:id="rId53" w:history="1">
-        <w:r>
-          <w:rPr>
-            <w:rStyle w:val="Hyperlink"/>
-          </w:rPr>
-          <w:t>vid</w:t>
-        </w:r>
-      </w:hyperlink>
-      <w:r>
-        <w:t xml:space="preserve">  </w:t>
-      </w:r>
-      <w:hyperlink r:id="rId54" w:history="1">
-        <w:r>
-          <w:rPr>
-            <w:rStyle w:val="Hyperlink"/>
-          </w:rPr>
-          <w:t>exLatihan</w:t>
-        </w:r>
-      </w:hyperlink>
-    </w:p>
-    <w:p>
-      <w:pPr>
-        <w:pStyle w:val="ListParagraph"/>
-        <w:numPr>
-          <w:ilvl w:val="0"/>
-          <w:numId w:val="2"/>
-        </w:numPr>
-      </w:pPr>
-      <w:r>
-        <w:t xml:space="preserve">FETCH REFACTOR (ASYNC, AWAIT)  </w:t>
-      </w:r>
-      <w:hyperlink r:id="rId55" w:history="1">
-        <w:r>
-          <w:rPr>
-            <w:rStyle w:val="Hyperlink"/>
-          </w:rPr>
-          <w:t>vid</w:t>
-        </w:r>
-      </w:hyperlink>
-      <w:r>
-        <w:t xml:space="preserve">  </w:t>
-      </w:r>
-      <w:hyperlink r:id="rId56" w:history="1">
-        <w:r>
-          <w:rPr>
-            <w:rStyle w:val="Hyperlink"/>
-          </w:rPr>
-          <w:t>exLatihan</w:t>
-        </w:r>
-      </w:hyperlink>
-    </w:p>
-    <w:p>
-      <w:pPr>
-        <w:pStyle w:val="ListParagraph"/>
-        <w:numPr>
-          <w:ilvl w:val="0"/>
-          <w:numId w:val="2"/>
-        </w:numPr>
-      </w:pPr>
-      <w:r>
-        <w:t xml:space="preserve">ASYNC AWAIT   </w:t>
-      </w:r>
-      <w:hyperlink r:id="rId57" w:history="1">
-        <w:r>
-          <w:rPr>
-            <w:rStyle w:val="Hyperlink"/>
-          </w:rPr>
-          <w:t>vid</w:t>
-        </w:r>
-      </w:hyperlink>
-      <w:r>
-        <w:t xml:space="preserve">  </w:t>
-      </w:r>
-      <w:hyperlink r:id="rId58" w:history="1">
-        <w:r>
-          <w:rPr>
-            <w:rStyle w:val="Hyperlink"/>
-          </w:rPr>
-          <w:t>ex</w:t>
-        </w:r>
-      </w:hyperlink>
     </w:p>
     <w:p>
       <w:pPr>
@@ -918,7 +954,7 @@
 </file>
 
 <file path=word/numbering.xml><?xml version="1.0" encoding="utf-8"?>
-<w:numbering xmlns:ve="http://schemas.openxmlformats.org/markup-compatibility/2006" xmlns:o="urn:schemas-microsoft-com:office:office" xmlns:r="http://schemas.openxmlformats.org/officeDocument/2006/relationships" xmlns:m="http://schemas.openxmlformats.org/officeDocument/2006/math" xmlns:v="urn:schemas-microsoft-com:vml" xmlns:wp="http://schemas.openxmlformats.org/drawingml/2006/wordprocessingDrawing" xmlns:w10="urn:schemas-microsoft-com:office:word" xmlns:w="http://schemas.openxmlformats.org/wordprocessingml/2006/main" xmlns:wne="http://schemas.microsoft.com/office/word/2006/wordml">
+<w:numbering xmlns:wpc="http://schemas.microsoft.com/office/word/2010/wordprocessingCanvas" xmlns:mc="http://schemas.openxmlformats.org/markup-compatibility/2006" xmlns:o="urn:schemas-microsoft-com:office:office" xmlns:r="http://schemas.openxmlformats.org/officeDocument/2006/relationships" xmlns:m="http://schemas.openxmlformats.org/officeDocument/2006/math" xmlns:v="urn:schemas-microsoft-com:vml" xmlns:wp14="http://schemas.microsoft.com/office/word/2010/wordprocessingDrawing" xmlns:wp="http://schemas.openxmlformats.org/drawingml/2006/wordprocessingDrawing" xmlns:w10="urn:schemas-microsoft-com:office:word" xmlns:w="http://schemas.openxmlformats.org/wordprocessingml/2006/main" xmlns:w14="http://schemas.microsoft.com/office/word/2010/wordml" xmlns:wpg="http://schemas.microsoft.com/office/word/2010/wordprocessingGroup" xmlns:wpi="http://schemas.microsoft.com/office/word/2010/wordprocessingInk" xmlns:wne="http://schemas.microsoft.com/office/word/2006/wordml" xmlns:wps="http://schemas.microsoft.com/office/word/2010/wordprocessingShape" mc:Ignorable="w14 wp14">
   <w:abstractNum w:abstractNumId="0">
     <w:nsid w:val="0BDA6B87"/>
     <w:multiLevelType w:val="hybridMultilevel"/>
@@ -1107,7 +1143,7 @@
 </file>
 
 <file path=word/styles.xml><?xml version="1.0" encoding="utf-8"?>
-<w:styles xmlns:r="http://schemas.openxmlformats.org/officeDocument/2006/relationships" xmlns:w="http://schemas.openxmlformats.org/wordprocessingml/2006/main">
+<w:styles xmlns:mc="http://schemas.openxmlformats.org/markup-compatibility/2006" xmlns:r="http://schemas.openxmlformats.org/officeDocument/2006/relationships" xmlns:w="http://schemas.openxmlformats.org/wordprocessingml/2006/main" xmlns:w14="http://schemas.microsoft.com/office/word/2010/wordml" mc:Ignorable="w14">
   <w:docDefaults>
     <w:rPrDefault>
       <w:rPr>
@@ -1278,7 +1314,6 @@
     <w:uiPriority w:val="99"/>
     <w:semiHidden/>
     <w:unhideWhenUsed/>
-    <w:qFormat/>
     <w:tblPr>
       <w:tblInd w:w="0" w:type="dxa"/>
       <w:tblCellMar>
@@ -1765,7 +1800,7 @@
   <a:extraClrSchemeLst/>
   <a:extLst>
     <a:ext uri="{05A4C25C-085E-4340-85A3-A5531E510DB2}">
-      <thm15:themeFamily xmlns="" xmlns:thm15="http://schemas.microsoft.com/office/thememl/2012/main" name="Office Theme" id="{62F939B6-93AF-4DB8-9C6B-D6C7DFDC589F}" vid="{4A3C46E8-61CC-4603-A589-7422A47A8E4A}"/>
+      <thm15:themeFamily xmlns:thm15="http://schemas.microsoft.com/office/thememl/2012/main" xmlns="" name="Office Theme" id="{62F939B6-93AF-4DB8-9C6B-D6C7DFDC589F}" vid="{4A3C46E8-61CC-4603-A589-7422A47A8E4A}"/>
     </a:ext>
   </a:extLst>
 </a:theme>

</xml_diff>